<commit_message>
File formatting and misc other changes.
</commit_message>
<xml_diff>
--- a/docassemble/LRFGuideMe/data/templates/Eviction_Cannot_keep_agreement.docx
+++ b/docassemble/LRFGuideMe/data/templates/Eviction_Cannot_keep_agreement.docx
@@ -4,43 +4,196 @@
   <w:body>
     <w:p>
       <w:pPr>
-        <w:spacing w:after="0" w:line="240" w:lineRule="auto"/>
+        <w:pStyle w:val="Heading2"/>
+        <w:rPr>
+          <w:rFonts w:ascii="Arial" w:eastAsia="Merriweather" w:hAnsi="Arial" w:cs="Merriweather"/>
+          <w:sz w:val="32"/>
+          <w:szCs w:val="32"/>
+        </w:rPr>
+      </w:pPr>
+      <w:r>
+        <w:rPr>
+          <w:rFonts w:ascii="Arial" w:eastAsia="Merriweather" w:hAnsi="Arial" w:cs="Merriweather"/>
+          <w:sz w:val="32"/>
+          <w:szCs w:val="32"/>
+        </w:rPr>
+        <w:t>Guide Me:  Results</w:t>
+      </w:r>
+      <w:r>
+        <w:rPr>
+          <w:rFonts w:ascii="Arial" w:eastAsia="Merriweather" w:hAnsi="Arial" w:cs="Merriweather"/>
+          <w:sz w:val="32"/>
+          <w:szCs w:val="32"/>
+        </w:rPr>
+        <w:tab/>
+      </w:r>
+    </w:p>
+    <w:p>
+      <w:pPr>
+        <w:pStyle w:val="Heading2"/>
+        <w:rPr>
+          <w:rFonts w:ascii="Arial" w:hAnsi="Arial"/>
+          <w:sz w:val="32"/>
+          <w:szCs w:val="32"/>
+        </w:rPr>
+      </w:pPr>
+      <w:r>
         <w:rPr>
           <w:rFonts w:ascii="Arial" w:eastAsia="Arial" w:hAnsi="Arial" w:cs="Arial"/>
+          <w:sz w:val="32"/>
+          <w:szCs w:val="32"/>
+        </w:rPr>
+        <w:t xml:space="preserve">My landlord wants to evict me </w:t>
+      </w:r>
+      <w:r>
+        <w:rPr>
+          <w:rFonts w:ascii="Arial" w:eastAsia="Arial" w:hAnsi="Arial" w:cs="Arial"/>
+          <w:sz w:val="32"/>
+          <w:szCs w:val="32"/>
+        </w:rPr>
+        <w:br/>
+      </w:r>
+      <w:r>
+        <w:rPr>
+          <w:rFonts w:ascii="Arial" w:hAnsi="Arial"/>
+          <w:sz w:val="32"/>
+          <w:szCs w:val="32"/>
+        </w:rPr>
+        <w:t xml:space="preserve">and </w:t>
+      </w:r>
+      <w:r>
+        <w:rPr>
+          <w:rFonts w:ascii="Arial" w:hAnsi="Arial"/>
+          <w:i/>
+          <w:iCs/>
+          <w:sz w:val="32"/>
+          <w:szCs w:val="32"/>
+        </w:rPr>
+        <w:br/>
+      </w:r>
+      <w:r>
+        <w:rPr>
+          <w:rFonts w:ascii="Arial" w:hAnsi="Arial"/>
+          <w:sz w:val="32"/>
+          <w:szCs w:val="32"/>
+        </w:rPr>
+        <w:t>I made an agreement with my landlord that I have not been able to keep</w:t>
+      </w:r>
+    </w:p>
+    <w:p>
+      <w:pPr>
+        <w:pStyle w:val="BodyText"/>
+        <w:rPr>
+          <w:rFonts w:ascii="Arial" w:hAnsi="Arial"/>
           <w:sz w:val="24"/>
           <w:szCs w:val="24"/>
         </w:rPr>
       </w:pPr>
-      <w:r>
-        <w:rPr>
-          <w:rFonts w:ascii="Merriweather" w:eastAsia="Merriweather" w:hAnsi="Merriweather" w:cs="Merriweather"/>
-          <w:sz w:val="36"/>
-          <w:szCs w:val="36"/>
-        </w:rPr>
-        <w:t xml:space="preserve">GUIDE ME: </w:t>
-      </w:r>
-      <w:r>
-        <w:rPr>
-          <w:rFonts w:ascii="Merriweather" w:eastAsia="Merriweather" w:hAnsi="Merriweather" w:cs="Merriweather"/>
-          <w:sz w:val="36"/>
-          <w:szCs w:val="36"/>
-        </w:rPr>
-        <w:tab/>
-      </w:r>
-      <w:r>
-        <w:rPr>
-          <w:rFonts w:ascii="Arial" w:eastAsia="Arial" w:hAnsi="Arial" w:cs="Arial"/>
+    </w:p>
+    <w:p>
+      <w:pPr>
+        <w:pStyle w:val="BodyText"/>
+        <w:rPr>
+          <w:rFonts w:ascii="Arial" w:hAnsi="Arial"/>
+        </w:rPr>
+      </w:pPr>
+      <w:bookmarkStart w:id="0" w:name="_GoBack"/>
+      <w:bookmarkEnd w:id="0"/>
+      <w:r>
+        <w:rPr>
+          <w:rFonts w:ascii="Arial" w:hAnsi="Arial"/>
           <w:sz w:val="24"/>
           <w:szCs w:val="24"/>
         </w:rPr>
-        <w:t xml:space="preserve">My landlord wants to evict me </w:t>
+        <w:t>Here are some steps you can take.</w:t>
+      </w:r>
+    </w:p>
+    <w:p>
+      <w:pPr>
+        <w:pStyle w:val="Heading3"/>
+      </w:pPr>
+      <w:r>
+        <w:rPr>
+          <w:rFonts w:ascii="Arial" w:eastAsia="Arial" w:hAnsi="Arial" w:cs="Arial"/>
+          <w:color w:val="000000"/>
+        </w:rPr>
+        <w:t>File a Motion To Amend Agreement</w:t>
+      </w:r>
+      <w:r>
+        <w:rPr>
+          <w:rFonts w:ascii="Arial" w:eastAsia="Arial" w:hAnsi="Arial" w:cs="Arial"/>
+          <w:color w:val="000000"/>
+        </w:rPr>
+        <w:t xml:space="preserve">:   </w:t>
       </w:r>
     </w:p>
     <w:p>
       <w:pPr>
         <w:spacing w:after="0" w:line="240" w:lineRule="auto"/>
+      </w:pPr>
+      <w:r>
+        <w:rPr>
+          <w:rFonts w:ascii="Arial" w:hAnsi="Arial" w:cs="Arial"/>
+          <w:sz w:val="24"/>
+          <w:szCs w:val="24"/>
+        </w:rPr>
+        <w:t xml:space="preserve">If you are having trouble keeping your agreement, you can try to get the landlord to agree to change the agreement.  The way that you can get the landlord back to court to re-negotiate is to file a Motion to Amend Agreement.  </w:t>
+      </w:r>
+    </w:p>
+    <w:p>
+      <w:pPr>
+        <w:pStyle w:val="Heading3"/>
         <w:rPr>
           <w:rFonts w:ascii="Arial" w:eastAsia="Arial" w:hAnsi="Arial" w:cs="Arial"/>
+          <w:color w:val="000000"/>
+        </w:rPr>
+      </w:pPr>
+      <w:r>
+        <w:rPr>
+          <w:rFonts w:ascii="Arial" w:eastAsia="Arial" w:hAnsi="Arial" w:cs="Arial"/>
+          <w:color w:val="000000"/>
+        </w:rPr>
+        <w:t xml:space="preserve">Talk to Your Landlord: </w:t>
+      </w:r>
+    </w:p>
+    <w:p>
+      <w:pPr>
+        <w:spacing w:after="0" w:line="240" w:lineRule="auto"/>
+      </w:pPr>
+      <w:r>
+        <w:rPr>
+          <w:rFonts w:ascii="Arial" w:eastAsia="Arial" w:hAnsi="Arial" w:cs="Arial"/>
+          <w:color w:val="000000"/>
+          <w:sz w:val="24"/>
+          <w:szCs w:val="24"/>
+        </w:rPr>
+        <w:t xml:space="preserve">Some </w:t>
+      </w:r>
+      <w:r>
+        <w:rPr>
+          <w:rFonts w:ascii="Arial" w:eastAsia="Arial" w:hAnsi="Arial" w:cs="Arial"/>
+          <w:color w:val="000000"/>
+          <w:sz w:val="24"/>
+          <w:szCs w:val="24"/>
+        </w:rPr>
+        <w:t>landlords may be willing to renegotiate the terms of your agreement. If your landlord is willing to do this, you should still file a Motion to Amend Agreement. At the hearing date, you can have your new agreement replace the old one. This way, it will be e</w:t>
+      </w:r>
+      <w:r>
+        <w:rPr>
+          <w:rFonts w:ascii="Arial" w:eastAsia="Arial" w:hAnsi="Arial" w:cs="Arial"/>
+          <w:color w:val="000000"/>
+          <w:sz w:val="24"/>
+          <w:szCs w:val="24"/>
+        </w:rPr>
+        <w:t>nforced the same way as the prior agreement.</w:t>
+      </w:r>
+    </w:p>
+    <w:p>
+      <w:pPr>
+        <w:spacing w:after="0" w:line="240" w:lineRule="auto"/>
+        <w:rPr>
+          <w:rFonts w:ascii="Arial" w:eastAsia="Arial" w:hAnsi="Arial" w:cs="Arial"/>
+          <w:color w:val="000000"/>
           <w:sz w:val="24"/>
           <w:szCs w:val="24"/>
         </w:rPr>
@@ -48,8 +201,7 @@
     </w:p>
     <w:p>
       <w:pPr>
-        <w:spacing w:after="0" w:line="240" w:lineRule="auto"/>
-        <w:ind w:left="1440" w:firstLine="720"/>
+        <w:pStyle w:val="NoSpacing"/>
         <w:rPr>
           <w:rFonts w:ascii="Arial" w:eastAsia="Arial" w:hAnsi="Arial" w:cs="Arial"/>
           <w:sz w:val="24"/>
@@ -62,394 +214,97 @@
           <w:sz w:val="24"/>
           <w:szCs w:val="24"/>
         </w:rPr>
-        <w:t xml:space="preserve">and </w:t>
+        <w:t xml:space="preserve">{{p </w:t>
+      </w:r>
+      <w:proofErr w:type="spellStart"/>
+      <w:r>
+        <w:rPr>
+          <w:rFonts w:ascii="Arial" w:eastAsia="Arial" w:hAnsi="Arial" w:cs="Arial"/>
+          <w:sz w:val="24"/>
+          <w:szCs w:val="24"/>
+        </w:rPr>
+        <w:t>include_docx_template</w:t>
+      </w:r>
+      <w:proofErr w:type="spellEnd"/>
+      <w:r>
+        <w:rPr>
+          <w:rFonts w:ascii="Arial" w:eastAsia="Arial" w:hAnsi="Arial" w:cs="Arial"/>
+          <w:sz w:val="24"/>
+          <w:szCs w:val="24"/>
+        </w:rPr>
+        <w:t>(‘Disclaimer.docx’) }}</w:t>
+      </w:r>
+    </w:p>
+    <w:p>
+      <w:pPr>
+        <w:pStyle w:val="NoSpacing"/>
+        <w:rPr>
+          <w:rFonts w:ascii="Arial" w:eastAsia="Arial" w:hAnsi="Arial" w:cs="Arial"/>
+          <w:sz w:val="24"/>
+          <w:szCs w:val="24"/>
+        </w:rPr>
+      </w:pPr>
+    </w:p>
+    <w:p>
+      <w:pPr>
+        <w:pStyle w:val="NoSpacing"/>
+        <w:rPr>
+          <w:sz w:val="24"/>
+          <w:szCs w:val="24"/>
+        </w:rPr>
+      </w:pPr>
+      <w:r>
+        <w:rPr>
+          <w:rFonts w:ascii="Arial" w:hAnsi="Arial" w:cs="Arial"/>
+          <w:sz w:val="24"/>
+          <w:szCs w:val="24"/>
+        </w:rPr>
+        <w:t xml:space="preserve">{{p </w:t>
+      </w:r>
+      <w:proofErr w:type="spellStart"/>
+      <w:r>
+        <w:rPr>
+          <w:rFonts w:ascii="Arial" w:hAnsi="Arial" w:cs="Arial"/>
+          <w:sz w:val="24"/>
+          <w:szCs w:val="24"/>
+        </w:rPr>
+        <w:t>include_docx_template</w:t>
+      </w:r>
+      <w:proofErr w:type="spellEnd"/>
+      <w:r>
+        <w:rPr>
+          <w:rFonts w:ascii="Arial" w:hAnsi="Arial" w:cs="Arial"/>
+          <w:sz w:val="24"/>
+          <w:szCs w:val="24"/>
+        </w:rPr>
+        <w:t>(‘Authorship.docx’) }}</w:t>
       </w:r>
     </w:p>
     <w:p>
       <w:pPr>
         <w:spacing w:after="0" w:line="240" w:lineRule="auto"/>
-        <w:ind w:left="1440" w:firstLine="720"/>
         <w:rPr>
           <w:rFonts w:ascii="Arial" w:eastAsia="Arial" w:hAnsi="Arial" w:cs="Arial"/>
-          <w:sz w:val="24"/>
-          <w:szCs w:val="24"/>
+          <w:i/>
         </w:rPr>
       </w:pPr>
     </w:p>
     <w:p>
       <w:pPr>
-        <w:spacing w:after="0" w:line="240" w:lineRule="auto"/>
-        <w:ind w:left="2160"/>
-        <w:rPr>
-          <w:rFonts w:ascii="Merriweather" w:eastAsia="Merriweather" w:hAnsi="Merriweather" w:cs="Merriweather"/>
-          <w:sz w:val="36"/>
-          <w:szCs w:val="36"/>
-        </w:rPr>
-      </w:pPr>
-      <w:r>
-        <w:rPr>
-          <w:rFonts w:ascii="Arial" w:eastAsia="Arial" w:hAnsi="Arial" w:cs="Arial"/>
+        <w:rPr>
           <w:sz w:val="24"/>
           <w:szCs w:val="24"/>
         </w:rPr>
-        <w:t>I made an agreement with my landlord that I have not been able to keep.</w:t>
-      </w:r>
-    </w:p>
-    <w:p>
-      <w:pPr>
-        <w:spacing w:after="0" w:line="240" w:lineRule="auto"/>
-        <w:rPr>
-          <w:rFonts w:ascii="Merriweather" w:eastAsia="Merriweather" w:hAnsi="Merriweather" w:cs="Merriweather"/>
-          <w:sz w:val="24"/>
-          <w:szCs w:val="24"/>
-        </w:rPr>
       </w:pPr>
     </w:p>
-    <w:p>
-      <w:pPr>
-        <w:spacing w:after="0" w:line="240" w:lineRule="auto"/>
-        <w:rPr>
-          <w:rFonts w:ascii="Arial" w:eastAsia="Arial" w:hAnsi="Arial" w:cs="Arial"/>
-          <w:color w:val="000000"/>
-          <w:sz w:val="20"/>
-          <w:szCs w:val="20"/>
-        </w:rPr>
-      </w:pPr>
-      <w:r>
-        <w:rPr>
-          <w:rFonts w:ascii="Arial" w:eastAsia="Arial" w:hAnsi="Arial" w:cs="Arial"/>
-          <w:b/>
-          <w:sz w:val="24"/>
-          <w:szCs w:val="24"/>
-        </w:rPr>
-        <w:t>Here are some steps you can take.</w:t>
-      </w:r>
-    </w:p>
-    <w:p>
-      <w:pPr>
-        <w:pBdr>
-          <w:top w:val="nil"/>
-          <w:left w:val="nil"/>
-          <w:bottom w:val="nil"/>
-          <w:right w:val="nil"/>
-          <w:between w:val="nil"/>
-        </w:pBdr>
-        <w:spacing w:after="0" w:line="240" w:lineRule="auto"/>
-        <w:rPr>
-          <w:rFonts w:ascii="Arial" w:eastAsia="Arial" w:hAnsi="Arial" w:cs="Arial"/>
-          <w:b/>
-          <w:color w:val="000000"/>
-          <w:sz w:val="20"/>
-          <w:szCs w:val="20"/>
-        </w:rPr>
-      </w:pPr>
-    </w:p>
-    <w:p>
-      <w:pPr>
-        <w:pBdr>
-          <w:top w:val="nil"/>
-          <w:left w:val="nil"/>
-          <w:bottom w:val="nil"/>
-          <w:right w:val="nil"/>
-          <w:between w:val="nil"/>
-        </w:pBdr>
-        <w:spacing w:after="0" w:line="240" w:lineRule="auto"/>
-        <w:rPr>
-          <w:rFonts w:ascii="Arial" w:eastAsia="Arial" w:hAnsi="Arial" w:cs="Arial"/>
-          <w:color w:val="000000"/>
-          <w:sz w:val="20"/>
-          <w:szCs w:val="20"/>
-        </w:rPr>
-      </w:pPr>
-      <w:r>
-        <w:rPr>
-          <w:rFonts w:ascii="Arial" w:eastAsia="Arial" w:hAnsi="Arial" w:cs="Arial"/>
-          <w:b/>
-          <w:color w:val="000000"/>
-          <w:sz w:val="20"/>
-          <w:szCs w:val="20"/>
-        </w:rPr>
-        <w:t>File a Motion To Amend Agreement</w:t>
-      </w:r>
-      <w:r>
-        <w:rPr>
-          <w:rFonts w:ascii="Arial" w:eastAsia="Arial" w:hAnsi="Arial" w:cs="Arial"/>
-          <w:color w:val="000000"/>
-          <w:sz w:val="20"/>
-          <w:szCs w:val="20"/>
-        </w:rPr>
-        <w:t xml:space="preserve">:   </w:t>
-      </w:r>
-    </w:p>
-    <w:p>
-      <w:pPr>
-        <w:pBdr>
-          <w:top w:val="nil"/>
-          <w:left w:val="nil"/>
-          <w:bottom w:val="nil"/>
-          <w:right w:val="nil"/>
-          <w:between w:val="nil"/>
-        </w:pBdr>
-        <w:spacing w:after="0" w:line="240" w:lineRule="auto"/>
-        <w:rPr>
-          <w:rFonts w:ascii="Arial" w:eastAsia="Arial" w:hAnsi="Arial" w:cs="Arial"/>
-          <w:color w:val="000000"/>
-          <w:sz w:val="20"/>
-          <w:szCs w:val="20"/>
-        </w:rPr>
-      </w:pPr>
-    </w:p>
-    <w:p>
-      <w:pPr>
-        <w:pBdr>
-          <w:top w:val="nil"/>
-          <w:left w:val="nil"/>
-          <w:bottom w:val="nil"/>
-          <w:right w:val="nil"/>
-          <w:between w:val="nil"/>
-        </w:pBdr>
-        <w:spacing w:after="0" w:line="240" w:lineRule="auto"/>
-        <w:rPr>
-          <w:rFonts w:ascii="Arial" w:eastAsia="Arial" w:hAnsi="Arial" w:cs="Arial"/>
-          <w:color w:val="000000"/>
-          <w:sz w:val="20"/>
-          <w:szCs w:val="20"/>
-        </w:rPr>
-      </w:pPr>
-      <w:r>
-        <w:rPr>
-          <w:rFonts w:ascii="Arial" w:hAnsi="Arial" w:cs="Arial"/>
-          <w:sz w:val="20"/>
-          <w:szCs w:val="20"/>
-        </w:rPr>
-        <w:t xml:space="preserve">If you are having trouble keeping your agreement, you can try to get the landlord to agree to change the agreement.  The way that you can get the landlord back to court to re-negotiate is to file a Motion to Amend Agreement.  </w:t>
-      </w:r>
-    </w:p>
-    <w:p>
-      <w:pPr>
-        <w:pBdr>
-          <w:top w:val="nil"/>
-          <w:left w:val="nil"/>
-          <w:bottom w:val="nil"/>
-          <w:right w:val="nil"/>
-          <w:between w:val="nil"/>
-        </w:pBdr>
-        <w:spacing w:after="0" w:line="240" w:lineRule="auto"/>
-        <w:rPr>
-          <w:rFonts w:ascii="Arial" w:eastAsia="Arial" w:hAnsi="Arial" w:cs="Arial"/>
-          <w:color w:val="000000"/>
-          <w:sz w:val="20"/>
-          <w:szCs w:val="20"/>
-        </w:rPr>
-      </w:pPr>
-    </w:p>
-    <w:p>
-      <w:pPr>
-        <w:pBdr>
-          <w:top w:val="nil"/>
-          <w:left w:val="nil"/>
-          <w:bottom w:val="nil"/>
-          <w:right w:val="nil"/>
-          <w:between w:val="nil"/>
-        </w:pBdr>
-        <w:spacing w:after="0" w:line="240" w:lineRule="auto"/>
-        <w:rPr>
-          <w:rFonts w:ascii="Arial" w:eastAsia="Arial" w:hAnsi="Arial" w:cs="Arial"/>
-          <w:b/>
-          <w:color w:val="000000"/>
-          <w:sz w:val="20"/>
-          <w:szCs w:val="20"/>
-        </w:rPr>
-      </w:pPr>
-      <w:r>
-        <w:rPr>
-          <w:rFonts w:ascii="Arial" w:eastAsia="Arial" w:hAnsi="Arial" w:cs="Arial"/>
-          <w:b/>
-          <w:color w:val="000000"/>
-          <w:sz w:val="20"/>
-          <w:szCs w:val="20"/>
-        </w:rPr>
-        <w:t xml:space="preserve">Talk to Your Landlord: </w:t>
-      </w:r>
-    </w:p>
-    <w:p>
-      <w:pPr>
-        <w:pBdr>
-          <w:top w:val="nil"/>
-          <w:left w:val="nil"/>
-          <w:bottom w:val="nil"/>
-          <w:right w:val="nil"/>
-          <w:between w:val="nil"/>
-        </w:pBdr>
-        <w:spacing w:after="0" w:line="240" w:lineRule="auto"/>
-        <w:rPr>
-          <w:rFonts w:ascii="Arial" w:eastAsia="Arial" w:hAnsi="Arial" w:cs="Arial"/>
-          <w:b/>
-          <w:color w:val="000000"/>
-          <w:sz w:val="20"/>
-          <w:szCs w:val="20"/>
-        </w:rPr>
-      </w:pPr>
-    </w:p>
-    <w:p>
-      <w:pPr>
-        <w:pBdr>
-          <w:top w:val="nil"/>
-          <w:left w:val="nil"/>
-          <w:bottom w:val="nil"/>
-          <w:right w:val="nil"/>
-          <w:between w:val="nil"/>
-        </w:pBdr>
-        <w:spacing w:after="0" w:line="240" w:lineRule="auto"/>
-        <w:rPr>
-          <w:rFonts w:ascii="Arial" w:eastAsia="Arial" w:hAnsi="Arial" w:cs="Arial"/>
-          <w:b/>
-          <w:color w:val="000000"/>
-          <w:sz w:val="20"/>
-          <w:szCs w:val="20"/>
-        </w:rPr>
-      </w:pPr>
-      <w:r>
-        <w:rPr>
-          <w:rFonts w:ascii="Arial" w:eastAsia="Arial" w:hAnsi="Arial" w:cs="Arial"/>
-          <w:color w:val="000000"/>
-          <w:sz w:val="20"/>
-          <w:szCs w:val="20"/>
-        </w:rPr>
-        <w:t>Some landlords may be willing to renegotiate the terms of your agreement. If your landlord is willing to do this, you should still file a M</w:t>
-      </w:r>
-      <w:bookmarkStart w:id="0" w:name="_GoBack"/>
-      <w:bookmarkEnd w:id="0"/>
-      <w:r>
-        <w:rPr>
-          <w:rFonts w:ascii="Arial" w:eastAsia="Arial" w:hAnsi="Arial" w:cs="Arial"/>
-          <w:color w:val="000000"/>
-          <w:sz w:val="20"/>
-          <w:szCs w:val="20"/>
-        </w:rPr>
-        <w:t>otion to Amend Agreement. At the hearing date, you can have your new agreement replace the old one. This way, it will be enforced the same way as the prior agreement.</w:t>
-      </w:r>
-    </w:p>
-    <w:p>
-      <w:pPr>
-        <w:pBdr>
-          <w:top w:val="nil"/>
-          <w:left w:val="nil"/>
-          <w:bottom w:val="nil"/>
-          <w:right w:val="nil"/>
-          <w:between w:val="nil"/>
-        </w:pBdr>
-        <w:spacing w:after="0" w:line="240" w:lineRule="auto"/>
-        <w:rPr>
-          <w:rFonts w:ascii="Arial" w:eastAsia="Arial" w:hAnsi="Arial" w:cs="Arial"/>
-          <w:color w:val="000000"/>
-          <w:sz w:val="20"/>
-          <w:szCs w:val="20"/>
-        </w:rPr>
-      </w:pPr>
-    </w:p>
-    <w:p>
-      <w:pPr>
-        <w:spacing w:after="0" w:line="240" w:lineRule="auto"/>
-        <w:rPr>
-          <w:rFonts w:ascii="Arial" w:eastAsia="Arial" w:hAnsi="Arial" w:cs="Arial"/>
-          <w:i/>
-          <w:sz w:val="16"/>
-          <w:szCs w:val="16"/>
-        </w:rPr>
-      </w:pPr>
-      <w:r>
-        <w:rPr>
-          <w:rFonts w:ascii="Arial" w:eastAsia="Arial" w:hAnsi="Arial" w:cs="Arial"/>
-          <w:i/>
-          <w:sz w:val="16"/>
-          <w:szCs w:val="16"/>
-        </w:rPr>
-        <w:t xml:space="preserve">The suggestions provided above are not legal advice and are provided as information only.   </w:t>
-      </w:r>
-    </w:p>
-    <w:p>
-      <w:pPr>
-        <w:spacing w:after="0" w:line="240" w:lineRule="auto"/>
-        <w:rPr>
-          <w:rFonts w:ascii="Arial" w:eastAsia="Arial" w:hAnsi="Arial" w:cs="Arial"/>
-          <w:i/>
-          <w:sz w:val="16"/>
-          <w:szCs w:val="16"/>
-        </w:rPr>
-      </w:pPr>
-    </w:p>
-    <w:p>
-      <w:pPr>
-        <w:rPr>
-          <w:rFonts w:ascii="Arial" w:eastAsia="Arial" w:hAnsi="Arial" w:cs="Arial"/>
-          <w:i/>
-          <w:sz w:val="16"/>
-          <w:szCs w:val="16"/>
-        </w:rPr>
-      </w:pPr>
-      <w:r>
-        <w:rPr>
-          <w:rFonts w:ascii="Arial" w:eastAsia="Arial" w:hAnsi="Arial" w:cs="Arial"/>
-          <w:i/>
-          <w:sz w:val="16"/>
-          <w:szCs w:val="16"/>
-        </w:rPr>
-        <w:t xml:space="preserve">Whenever you have a legal problem, it is always best to talk to a lawyer who can give you advice that is uniquely tailored to your situation. The </w:t>
-      </w:r>
-      <w:r>
-        <w:rPr>
-          <w:rFonts w:ascii="Arial" w:eastAsia="Arial" w:hAnsi="Arial" w:cs="Arial"/>
-          <w:i/>
-          <w:sz w:val="16"/>
-          <w:szCs w:val="16"/>
-          <w:u w:val="single"/>
-        </w:rPr>
-        <w:t>Massachusetts Legal Resource Finder</w:t>
-      </w:r>
-      <w:r>
-        <w:rPr>
-          <w:rFonts w:ascii="Arial" w:eastAsia="Arial" w:hAnsi="Arial" w:cs="Arial"/>
-          <w:i/>
-          <w:sz w:val="16"/>
-          <w:szCs w:val="16"/>
-        </w:rPr>
-        <w:t xml:space="preserve"> can help you find lawyers and other legal help resources in your area.</w:t>
-      </w:r>
-    </w:p>
-    <w:p>
-      <w:pPr>
-        <w:pBdr>
-          <w:top w:val="nil"/>
-          <w:left w:val="nil"/>
-          <w:bottom w:val="nil"/>
-          <w:right w:val="nil"/>
-          <w:between w:val="nil"/>
-        </w:pBdr>
-        <w:spacing w:after="0" w:line="240" w:lineRule="auto"/>
-        <w:rPr>
-          <w:rFonts w:ascii="Arial" w:eastAsia="Arial" w:hAnsi="Arial" w:cs="Arial"/>
-          <w:i/>
-        </w:rPr>
-      </w:pPr>
-    </w:p>
-    <w:p>
-      <w:pPr>
-        <w:rPr>
-          <w:sz w:val="24"/>
-          <w:szCs w:val="24"/>
-        </w:rPr>
-      </w:pPr>
-    </w:p>
-    <w:p>
-      <w:bookmarkStart w:id="1" w:name="_heading=h.gjdgxs" w:colFirst="0" w:colLast="0"/>
-      <w:bookmarkEnd w:id="1"/>
-    </w:p>
+    <w:p/>
     <w:sectPr>
       <w:pgSz w:w="12240" w:h="15840"/>
-      <w:pgMar w:top="1440" w:right="1440" w:bottom="1440" w:left="1440" w:header="720" w:footer="720" w:gutter="0"/>
+      <w:pgMar w:top="1440" w:right="1440" w:bottom="1440" w:left="1440" w:header="0" w:footer="0" w:gutter="0"/>
       <w:pgNumType w:start="1"/>
       <w:cols w:space="720"/>
+      <w:formProt w:val="0"/>
+      <w:docGrid w:linePitch="100" w:charSpace="4096"/>
     </w:sectPr>
   </w:body>
 </w:document>
@@ -461,16 +316,11 @@
     <w:rPrDefault>
       <w:rPr>
         <w:rFonts w:ascii="Calibri" w:eastAsia="Calibri" w:hAnsi="Calibri" w:cs="Calibri"/>
-        <w:sz w:val="22"/>
         <w:szCs w:val="22"/>
         <w:lang w:val="en-US" w:eastAsia="en-US" w:bidi="ar-SA"/>
       </w:rPr>
     </w:rPrDefault>
-    <w:pPrDefault>
-      <w:pPr>
-        <w:spacing w:after="200" w:line="276" w:lineRule="auto"/>
-      </w:pPr>
-    </w:pPrDefault>
+    <w:pPrDefault/>
   </w:docDefaults>
   <w:latentStyles w:defLockedState="0" w:defUIPriority="99" w:defSemiHidden="1" w:defUnhideWhenUsed="1" w:defQFormat="0" w:count="267">
     <w:lsdException w:name="Normal" w:semiHidden="0" w:uiPriority="0" w:unhideWhenUsed="0" w:qFormat="1"/>
@@ -615,6 +465,12 @@
     <w:name w:val="Normal"/>
     <w:qFormat/>
     <w:rsid w:val="00BD2BE5"/>
+    <w:pPr>
+      <w:spacing w:after="200" w:line="276" w:lineRule="auto"/>
+    </w:pPr>
+    <w:rPr>
+      <w:sz w:val="22"/>
+    </w:rPr>
   </w:style>
   <w:style w:type="paragraph" w:styleId="Heading1">
     <w:name w:val="heading 1"/>
@@ -624,14 +480,14 @@
     <w:qFormat/>
     <w:rsid w:val="004E3380"/>
     <w:pPr>
-      <w:spacing w:before="100" w:beforeAutospacing="1" w:after="100" w:afterAutospacing="1" w:line="240" w:lineRule="auto"/>
+      <w:spacing w:beforeAutospacing="1" w:afterAutospacing="1" w:line="240" w:lineRule="auto"/>
       <w:outlineLvl w:val="0"/>
     </w:pPr>
     <w:rPr>
       <w:rFonts w:ascii="Times New Roman" w:eastAsia="Times New Roman" w:hAnsi="Times New Roman" w:cs="Times New Roman"/>
       <w:b/>
       <w:bCs/>
-      <w:kern w:val="36"/>
+      <w:kern w:val="2"/>
       <w:sz w:val="48"/>
       <w:szCs w:val="48"/>
     </w:rPr>
@@ -761,58 +617,17 @@
     <w:semiHidden/>
     <w:unhideWhenUsed/>
   </w:style>
-  <w:style w:type="paragraph" w:styleId="Title">
-    <w:name w:val="Title"/>
-    <w:basedOn w:val="Normal"/>
-    <w:next w:val="Normal"/>
-    <w:uiPriority w:val="10"/>
-    <w:qFormat/>
-    <w:pPr>
-      <w:keepNext/>
-      <w:keepLines/>
-      <w:spacing w:before="480" w:after="120"/>
-    </w:pPr>
-    <w:rPr>
-      <w:b/>
-      <w:sz w:val="72"/>
-      <w:szCs w:val="72"/>
-    </w:rPr>
-  </w:style>
-  <w:style w:type="paragraph" w:styleId="NoSpacing">
-    <w:name w:val="No Spacing"/>
-    <w:uiPriority w:val="1"/>
-    <w:qFormat/>
-    <w:rsid w:val="00BD2BE5"/>
-    <w:pPr>
-      <w:spacing w:after="0" w:line="240" w:lineRule="auto"/>
-    </w:pPr>
-  </w:style>
   <w:style w:type="character" w:styleId="CommentReference">
     <w:name w:val="annotation reference"/>
     <w:basedOn w:val="DefaultParagraphFont"/>
     <w:uiPriority w:val="99"/>
     <w:semiHidden/>
     <w:unhideWhenUsed/>
+    <w:qFormat/>
     <w:rsid w:val="00BD2BE5"/>
     <w:rPr>
       <w:sz w:val="16"/>
       <w:szCs w:val="16"/>
-    </w:rPr>
-  </w:style>
-  <w:style w:type="paragraph" w:styleId="CommentText">
-    <w:name w:val="annotation text"/>
-    <w:basedOn w:val="Normal"/>
-    <w:link w:val="CommentTextChar"/>
-    <w:uiPriority w:val="99"/>
-    <w:semiHidden/>
-    <w:unhideWhenUsed/>
-    <w:rsid w:val="00BD2BE5"/>
-    <w:pPr>
-      <w:spacing w:line="240" w:lineRule="auto"/>
-    </w:pPr>
-    <w:rPr>
-      <w:sz w:val="20"/>
-      <w:szCs w:val="20"/>
     </w:rPr>
   </w:style>
   <w:style w:type="character" w:customStyle="1" w:styleId="CommentTextChar">
@@ -821,27 +636,11 @@
     <w:link w:val="CommentText"/>
     <w:uiPriority w:val="99"/>
     <w:semiHidden/>
+    <w:qFormat/>
     <w:rsid w:val="00BD2BE5"/>
     <w:rPr>
       <w:sz w:val="20"/>
       <w:szCs w:val="20"/>
-    </w:rPr>
-  </w:style>
-  <w:style w:type="paragraph" w:styleId="BalloonText">
-    <w:name w:val="Balloon Text"/>
-    <w:basedOn w:val="Normal"/>
-    <w:link w:val="BalloonTextChar"/>
-    <w:uiPriority w:val="99"/>
-    <w:semiHidden/>
-    <w:unhideWhenUsed/>
-    <w:rsid w:val="00BD2BE5"/>
-    <w:pPr>
-      <w:spacing w:after="0" w:line="240" w:lineRule="auto"/>
-    </w:pPr>
-    <w:rPr>
-      <w:rFonts w:ascii="Tahoma" w:hAnsi="Tahoma" w:cs="Tahoma"/>
-      <w:sz w:val="16"/>
-      <w:szCs w:val="16"/>
     </w:rPr>
   </w:style>
   <w:style w:type="character" w:customStyle="1" w:styleId="BalloonTextChar">
@@ -850,6 +649,7 @@
     <w:link w:val="BalloonText"/>
     <w:uiPriority w:val="99"/>
     <w:semiHidden/>
+    <w:qFormat/>
     <w:rsid w:val="00BD2BE5"/>
     <w:rPr>
       <w:rFonts w:ascii="Tahoma" w:hAnsi="Tahoma" w:cs="Tahoma"/>
@@ -857,8 +657,8 @@
       <w:szCs w:val="16"/>
     </w:rPr>
   </w:style>
-  <w:style w:type="character" w:styleId="Hyperlink">
-    <w:name w:val="Hyperlink"/>
+  <w:style w:type="character" w:customStyle="1" w:styleId="InternetLink">
+    <w:name w:val="Internet Link"/>
     <w:basedOn w:val="DefaultParagraphFont"/>
     <w:uiPriority w:val="99"/>
     <w:unhideWhenUsed/>
@@ -866,19 +666,6 @@
     <w:rPr>
       <w:color w:val="0000FF" w:themeColor="hyperlink"/>
       <w:u w:val="single"/>
-    </w:rPr>
-  </w:style>
-  <w:style w:type="paragraph" w:styleId="BlockText">
-    <w:name w:val="Block Text"/>
-    <w:basedOn w:val="Normal"/>
-    <w:rsid w:val="00C00114"/>
-    <w:pPr>
-      <w:spacing w:after="240" w:line="240" w:lineRule="auto"/>
-    </w:pPr>
-    <w:rPr>
-      <w:rFonts w:ascii="Garamond" w:eastAsia="Times New Roman" w:hAnsi="Garamond" w:cs="Times New Roman"/>
-      <w:sz w:val="24"/>
-      <w:szCs w:val="24"/>
     </w:rPr>
   </w:style>
   <w:style w:type="character" w:customStyle="1" w:styleId="Heading1Char">
@@ -886,14 +673,146 @@
     <w:basedOn w:val="DefaultParagraphFont"/>
     <w:link w:val="Heading1"/>
     <w:uiPriority w:val="9"/>
+    <w:qFormat/>
     <w:rsid w:val="004E3380"/>
     <w:rPr>
       <w:rFonts w:ascii="Times New Roman" w:eastAsia="Times New Roman" w:hAnsi="Times New Roman" w:cs="Times New Roman"/>
       <w:b/>
       <w:bCs/>
-      <w:kern w:val="36"/>
+      <w:kern w:val="2"/>
       <w:sz w:val="48"/>
       <w:szCs w:val="48"/>
+    </w:rPr>
+  </w:style>
+  <w:style w:type="paragraph" w:customStyle="1" w:styleId="Heading">
+    <w:name w:val="Heading"/>
+    <w:basedOn w:val="Normal"/>
+    <w:next w:val="BodyText"/>
+    <w:qFormat/>
+    <w:pPr>
+      <w:keepNext/>
+      <w:spacing w:before="240" w:after="120"/>
+    </w:pPr>
+    <w:rPr>
+      <w:rFonts w:ascii="Liberation Sans" w:eastAsia="Microsoft YaHei" w:hAnsi="Liberation Sans" w:cs="Lucida Sans"/>
+      <w:sz w:val="28"/>
+      <w:szCs w:val="28"/>
+    </w:rPr>
+  </w:style>
+  <w:style w:type="paragraph" w:styleId="BodyText">
+    <w:name w:val="Body Text"/>
+    <w:basedOn w:val="Normal"/>
+    <w:pPr>
+      <w:spacing w:after="140"/>
+    </w:pPr>
+  </w:style>
+  <w:style w:type="paragraph" w:styleId="List">
+    <w:name w:val="List"/>
+    <w:basedOn w:val="BodyText"/>
+    <w:rPr>
+      <w:rFonts w:cs="Lucida Sans"/>
+    </w:rPr>
+  </w:style>
+  <w:style w:type="paragraph" w:styleId="Caption">
+    <w:name w:val="caption"/>
+    <w:basedOn w:val="Normal"/>
+    <w:qFormat/>
+    <w:pPr>
+      <w:suppressLineNumbers/>
+      <w:spacing w:before="120" w:after="120"/>
+    </w:pPr>
+    <w:rPr>
+      <w:rFonts w:cs="Lucida Sans"/>
+      <w:i/>
+      <w:iCs/>
+      <w:sz w:val="24"/>
+      <w:szCs w:val="24"/>
+    </w:rPr>
+  </w:style>
+  <w:style w:type="paragraph" w:customStyle="1" w:styleId="Index">
+    <w:name w:val="Index"/>
+    <w:basedOn w:val="Normal"/>
+    <w:qFormat/>
+    <w:pPr>
+      <w:suppressLineNumbers/>
+    </w:pPr>
+    <w:rPr>
+      <w:rFonts w:cs="Lucida Sans"/>
+    </w:rPr>
+  </w:style>
+  <w:style w:type="paragraph" w:styleId="Title">
+    <w:name w:val="Title"/>
+    <w:basedOn w:val="Normal"/>
+    <w:next w:val="Normal"/>
+    <w:uiPriority w:val="10"/>
+    <w:qFormat/>
+    <w:pPr>
+      <w:keepNext/>
+      <w:keepLines/>
+      <w:spacing w:before="480" w:after="120"/>
+    </w:pPr>
+    <w:rPr>
+      <w:b/>
+      <w:sz w:val="72"/>
+      <w:szCs w:val="72"/>
+    </w:rPr>
+  </w:style>
+  <w:style w:type="paragraph" w:styleId="NoSpacing">
+    <w:name w:val="No Spacing"/>
+    <w:uiPriority w:val="1"/>
+    <w:qFormat/>
+    <w:rsid w:val="00BD2BE5"/>
+    <w:rPr>
+      <w:sz w:val="22"/>
+    </w:rPr>
+  </w:style>
+  <w:style w:type="paragraph" w:styleId="CommentText">
+    <w:name w:val="annotation text"/>
+    <w:basedOn w:val="Normal"/>
+    <w:link w:val="CommentTextChar"/>
+    <w:uiPriority w:val="99"/>
+    <w:semiHidden/>
+    <w:unhideWhenUsed/>
+    <w:qFormat/>
+    <w:rsid w:val="00BD2BE5"/>
+    <w:pPr>
+      <w:spacing w:line="240" w:lineRule="auto"/>
+    </w:pPr>
+    <w:rPr>
+      <w:sz w:val="20"/>
+      <w:szCs w:val="20"/>
+    </w:rPr>
+  </w:style>
+  <w:style w:type="paragraph" w:styleId="BalloonText">
+    <w:name w:val="Balloon Text"/>
+    <w:basedOn w:val="Normal"/>
+    <w:link w:val="BalloonTextChar"/>
+    <w:uiPriority w:val="99"/>
+    <w:semiHidden/>
+    <w:unhideWhenUsed/>
+    <w:qFormat/>
+    <w:rsid w:val="00BD2BE5"/>
+    <w:pPr>
+      <w:spacing w:after="0" w:line="240" w:lineRule="auto"/>
+    </w:pPr>
+    <w:rPr>
+      <w:rFonts w:ascii="Tahoma" w:hAnsi="Tahoma" w:cs="Tahoma"/>
+      <w:sz w:val="16"/>
+      <w:szCs w:val="16"/>
+    </w:rPr>
+  </w:style>
+  <w:style w:type="paragraph" w:styleId="BlockText">
+    <w:name w:val="Block Text"/>
+    <w:basedOn w:val="Normal"/>
+    <w:qFormat/>
+    <w:rsid w:val="00C00114"/>
+    <w:pPr>
+      <w:spacing w:after="240" w:line="240" w:lineRule="auto"/>
+    </w:pPr>
+    <w:rPr>
+      <w:rFonts w:ascii="Garamond" w:eastAsia="Times New Roman" w:hAnsi="Garamond" w:cs="Times New Roman"/>
+      <w:sz w:val="24"/>
+      <w:szCs w:val="24"/>
     </w:rPr>
   </w:style>
   <w:style w:type="paragraph" w:styleId="Subtitle">
@@ -924,16 +843,11 @@
     <w:rPrDefault>
       <w:rPr>
         <w:rFonts w:ascii="Calibri" w:eastAsia="Calibri" w:hAnsi="Calibri" w:cs="Calibri"/>
-        <w:sz w:val="22"/>
         <w:szCs w:val="22"/>
         <w:lang w:val="en-US" w:eastAsia="en-US" w:bidi="ar-SA"/>
       </w:rPr>
     </w:rPrDefault>
-    <w:pPrDefault>
-      <w:pPr>
-        <w:spacing w:after="200" w:line="276" w:lineRule="auto"/>
-      </w:pPr>
-    </w:pPrDefault>
+    <w:pPrDefault/>
   </w:docDefaults>
   <w:latentStyles w:defLockedState="0" w:defUIPriority="99" w:defSemiHidden="1" w:defUnhideWhenUsed="1" w:defQFormat="0" w:count="267">
     <w:lsdException w:name="Normal" w:semiHidden="0" w:uiPriority="0" w:unhideWhenUsed="0" w:qFormat="1"/>
@@ -1078,6 +992,12 @@
     <w:name w:val="Normal"/>
     <w:qFormat/>
     <w:rsid w:val="00BD2BE5"/>
+    <w:pPr>
+      <w:spacing w:after="200" w:line="276" w:lineRule="auto"/>
+    </w:pPr>
+    <w:rPr>
+      <w:sz w:val="22"/>
+    </w:rPr>
   </w:style>
   <w:style w:type="paragraph" w:styleId="Heading1">
     <w:name w:val="heading 1"/>
@@ -1087,14 +1007,14 @@
     <w:qFormat/>
     <w:rsid w:val="004E3380"/>
     <w:pPr>
-      <w:spacing w:before="100" w:beforeAutospacing="1" w:after="100" w:afterAutospacing="1" w:line="240" w:lineRule="auto"/>
+      <w:spacing w:beforeAutospacing="1" w:afterAutospacing="1" w:line="240" w:lineRule="auto"/>
       <w:outlineLvl w:val="0"/>
     </w:pPr>
     <w:rPr>
       <w:rFonts w:ascii="Times New Roman" w:eastAsia="Times New Roman" w:hAnsi="Times New Roman" w:cs="Times New Roman"/>
       <w:b/>
       <w:bCs/>
-      <w:kern w:val="36"/>
+      <w:kern w:val="2"/>
       <w:sz w:val="48"/>
       <w:szCs w:val="48"/>
     </w:rPr>
@@ -1224,58 +1144,17 @@
     <w:semiHidden/>
     <w:unhideWhenUsed/>
   </w:style>
-  <w:style w:type="paragraph" w:styleId="Title">
-    <w:name w:val="Title"/>
-    <w:basedOn w:val="Normal"/>
-    <w:next w:val="Normal"/>
-    <w:uiPriority w:val="10"/>
-    <w:qFormat/>
-    <w:pPr>
-      <w:keepNext/>
-      <w:keepLines/>
-      <w:spacing w:before="480" w:after="120"/>
-    </w:pPr>
-    <w:rPr>
-      <w:b/>
-      <w:sz w:val="72"/>
-      <w:szCs w:val="72"/>
-    </w:rPr>
-  </w:style>
-  <w:style w:type="paragraph" w:styleId="NoSpacing">
-    <w:name w:val="No Spacing"/>
-    <w:uiPriority w:val="1"/>
-    <w:qFormat/>
-    <w:rsid w:val="00BD2BE5"/>
-    <w:pPr>
-      <w:spacing w:after="0" w:line="240" w:lineRule="auto"/>
-    </w:pPr>
-  </w:style>
   <w:style w:type="character" w:styleId="CommentReference">
     <w:name w:val="annotation reference"/>
     <w:basedOn w:val="DefaultParagraphFont"/>
     <w:uiPriority w:val="99"/>
     <w:semiHidden/>
     <w:unhideWhenUsed/>
+    <w:qFormat/>
     <w:rsid w:val="00BD2BE5"/>
     <w:rPr>
       <w:sz w:val="16"/>
       <w:szCs w:val="16"/>
-    </w:rPr>
-  </w:style>
-  <w:style w:type="paragraph" w:styleId="CommentText">
-    <w:name w:val="annotation text"/>
-    <w:basedOn w:val="Normal"/>
-    <w:link w:val="CommentTextChar"/>
-    <w:uiPriority w:val="99"/>
-    <w:semiHidden/>
-    <w:unhideWhenUsed/>
-    <w:rsid w:val="00BD2BE5"/>
-    <w:pPr>
-      <w:spacing w:line="240" w:lineRule="auto"/>
-    </w:pPr>
-    <w:rPr>
-      <w:sz w:val="20"/>
-      <w:szCs w:val="20"/>
     </w:rPr>
   </w:style>
   <w:style w:type="character" w:customStyle="1" w:styleId="CommentTextChar">
@@ -1284,27 +1163,11 @@
     <w:link w:val="CommentText"/>
     <w:uiPriority w:val="99"/>
     <w:semiHidden/>
+    <w:qFormat/>
     <w:rsid w:val="00BD2BE5"/>
     <w:rPr>
       <w:sz w:val="20"/>
       <w:szCs w:val="20"/>
-    </w:rPr>
-  </w:style>
-  <w:style w:type="paragraph" w:styleId="BalloonText">
-    <w:name w:val="Balloon Text"/>
-    <w:basedOn w:val="Normal"/>
-    <w:link w:val="BalloonTextChar"/>
-    <w:uiPriority w:val="99"/>
-    <w:semiHidden/>
-    <w:unhideWhenUsed/>
-    <w:rsid w:val="00BD2BE5"/>
-    <w:pPr>
-      <w:spacing w:after="0" w:line="240" w:lineRule="auto"/>
-    </w:pPr>
-    <w:rPr>
-      <w:rFonts w:ascii="Tahoma" w:hAnsi="Tahoma" w:cs="Tahoma"/>
-      <w:sz w:val="16"/>
-      <w:szCs w:val="16"/>
     </w:rPr>
   </w:style>
   <w:style w:type="character" w:customStyle="1" w:styleId="BalloonTextChar">
@@ -1313,6 +1176,7 @@
     <w:link w:val="BalloonText"/>
     <w:uiPriority w:val="99"/>
     <w:semiHidden/>
+    <w:qFormat/>
     <w:rsid w:val="00BD2BE5"/>
     <w:rPr>
       <w:rFonts w:ascii="Tahoma" w:hAnsi="Tahoma" w:cs="Tahoma"/>
@@ -1320,8 +1184,8 @@
       <w:szCs w:val="16"/>
     </w:rPr>
   </w:style>
-  <w:style w:type="character" w:styleId="Hyperlink">
-    <w:name w:val="Hyperlink"/>
+  <w:style w:type="character" w:customStyle="1" w:styleId="InternetLink">
+    <w:name w:val="Internet Link"/>
     <w:basedOn w:val="DefaultParagraphFont"/>
     <w:uiPriority w:val="99"/>
     <w:unhideWhenUsed/>
@@ -1329,19 +1193,6 @@
     <w:rPr>
       <w:color w:val="0000FF" w:themeColor="hyperlink"/>
       <w:u w:val="single"/>
-    </w:rPr>
-  </w:style>
-  <w:style w:type="paragraph" w:styleId="BlockText">
-    <w:name w:val="Block Text"/>
-    <w:basedOn w:val="Normal"/>
-    <w:rsid w:val="00C00114"/>
-    <w:pPr>
-      <w:spacing w:after="240" w:line="240" w:lineRule="auto"/>
-    </w:pPr>
-    <w:rPr>
-      <w:rFonts w:ascii="Garamond" w:eastAsia="Times New Roman" w:hAnsi="Garamond" w:cs="Times New Roman"/>
-      <w:sz w:val="24"/>
-      <w:szCs w:val="24"/>
     </w:rPr>
   </w:style>
   <w:style w:type="character" w:customStyle="1" w:styleId="Heading1Char">
@@ -1349,14 +1200,146 @@
     <w:basedOn w:val="DefaultParagraphFont"/>
     <w:link w:val="Heading1"/>
     <w:uiPriority w:val="9"/>
+    <w:qFormat/>
     <w:rsid w:val="004E3380"/>
     <w:rPr>
       <w:rFonts w:ascii="Times New Roman" w:eastAsia="Times New Roman" w:hAnsi="Times New Roman" w:cs="Times New Roman"/>
       <w:b/>
       <w:bCs/>
-      <w:kern w:val="36"/>
+      <w:kern w:val="2"/>
       <w:sz w:val="48"/>
       <w:szCs w:val="48"/>
+    </w:rPr>
+  </w:style>
+  <w:style w:type="paragraph" w:customStyle="1" w:styleId="Heading">
+    <w:name w:val="Heading"/>
+    <w:basedOn w:val="Normal"/>
+    <w:next w:val="BodyText"/>
+    <w:qFormat/>
+    <w:pPr>
+      <w:keepNext/>
+      <w:spacing w:before="240" w:after="120"/>
+    </w:pPr>
+    <w:rPr>
+      <w:rFonts w:ascii="Liberation Sans" w:eastAsia="Microsoft YaHei" w:hAnsi="Liberation Sans" w:cs="Lucida Sans"/>
+      <w:sz w:val="28"/>
+      <w:szCs w:val="28"/>
+    </w:rPr>
+  </w:style>
+  <w:style w:type="paragraph" w:styleId="BodyText">
+    <w:name w:val="Body Text"/>
+    <w:basedOn w:val="Normal"/>
+    <w:pPr>
+      <w:spacing w:after="140"/>
+    </w:pPr>
+  </w:style>
+  <w:style w:type="paragraph" w:styleId="List">
+    <w:name w:val="List"/>
+    <w:basedOn w:val="BodyText"/>
+    <w:rPr>
+      <w:rFonts w:cs="Lucida Sans"/>
+    </w:rPr>
+  </w:style>
+  <w:style w:type="paragraph" w:styleId="Caption">
+    <w:name w:val="caption"/>
+    <w:basedOn w:val="Normal"/>
+    <w:qFormat/>
+    <w:pPr>
+      <w:suppressLineNumbers/>
+      <w:spacing w:before="120" w:after="120"/>
+    </w:pPr>
+    <w:rPr>
+      <w:rFonts w:cs="Lucida Sans"/>
+      <w:i/>
+      <w:iCs/>
+      <w:sz w:val="24"/>
+      <w:szCs w:val="24"/>
+    </w:rPr>
+  </w:style>
+  <w:style w:type="paragraph" w:customStyle="1" w:styleId="Index">
+    <w:name w:val="Index"/>
+    <w:basedOn w:val="Normal"/>
+    <w:qFormat/>
+    <w:pPr>
+      <w:suppressLineNumbers/>
+    </w:pPr>
+    <w:rPr>
+      <w:rFonts w:cs="Lucida Sans"/>
+    </w:rPr>
+  </w:style>
+  <w:style w:type="paragraph" w:styleId="Title">
+    <w:name w:val="Title"/>
+    <w:basedOn w:val="Normal"/>
+    <w:next w:val="Normal"/>
+    <w:uiPriority w:val="10"/>
+    <w:qFormat/>
+    <w:pPr>
+      <w:keepNext/>
+      <w:keepLines/>
+      <w:spacing w:before="480" w:after="120"/>
+    </w:pPr>
+    <w:rPr>
+      <w:b/>
+      <w:sz w:val="72"/>
+      <w:szCs w:val="72"/>
+    </w:rPr>
+  </w:style>
+  <w:style w:type="paragraph" w:styleId="NoSpacing">
+    <w:name w:val="No Spacing"/>
+    <w:uiPriority w:val="1"/>
+    <w:qFormat/>
+    <w:rsid w:val="00BD2BE5"/>
+    <w:rPr>
+      <w:sz w:val="22"/>
+    </w:rPr>
+  </w:style>
+  <w:style w:type="paragraph" w:styleId="CommentText">
+    <w:name w:val="annotation text"/>
+    <w:basedOn w:val="Normal"/>
+    <w:link w:val="CommentTextChar"/>
+    <w:uiPriority w:val="99"/>
+    <w:semiHidden/>
+    <w:unhideWhenUsed/>
+    <w:qFormat/>
+    <w:rsid w:val="00BD2BE5"/>
+    <w:pPr>
+      <w:spacing w:line="240" w:lineRule="auto"/>
+    </w:pPr>
+    <w:rPr>
+      <w:sz w:val="20"/>
+      <w:szCs w:val="20"/>
+    </w:rPr>
+  </w:style>
+  <w:style w:type="paragraph" w:styleId="BalloonText">
+    <w:name w:val="Balloon Text"/>
+    <w:basedOn w:val="Normal"/>
+    <w:link w:val="BalloonTextChar"/>
+    <w:uiPriority w:val="99"/>
+    <w:semiHidden/>
+    <w:unhideWhenUsed/>
+    <w:qFormat/>
+    <w:rsid w:val="00BD2BE5"/>
+    <w:pPr>
+      <w:spacing w:after="0" w:line="240" w:lineRule="auto"/>
+    </w:pPr>
+    <w:rPr>
+      <w:rFonts w:ascii="Tahoma" w:hAnsi="Tahoma" w:cs="Tahoma"/>
+      <w:sz w:val="16"/>
+      <w:szCs w:val="16"/>
+    </w:rPr>
+  </w:style>
+  <w:style w:type="paragraph" w:styleId="BlockText">
+    <w:name w:val="Block Text"/>
+    <w:basedOn w:val="Normal"/>
+    <w:qFormat/>
+    <w:rsid w:val="00C00114"/>
+    <w:pPr>
+      <w:spacing w:after="240" w:line="240" w:lineRule="auto"/>
+    </w:pPr>
+    <w:rPr>
+      <w:rFonts w:ascii="Garamond" w:eastAsia="Times New Roman" w:hAnsi="Garamond" w:cs="Times New Roman"/>
+      <w:sz w:val="24"/>
+      <w:szCs w:val="24"/>
     </w:rPr>
   </w:style>
   <w:style w:type="paragraph" w:styleId="Subtitle">
@@ -1668,7 +1651,7 @@
 
 <file path=customXml/item1.xml><?xml version="1.0" encoding="utf-8"?>
 <go:gDocsCustomXmlDataStorage xmlns:go="http://customooxmlschemas.google.com/" xmlns:r="http://schemas.openxmlformats.org/officeDocument/2006/relationships">
-  <go:docsCustomData xmlns:go="http://customooxmlschemas.google.com/" roundtripDataSignature="AMtx7miqjU31dxoxQ0ZWrrN+lD22ht9PXA==">AMUW2mXdoZ1BeOTWYJG3rbXxBnCNCkhw9Ax6kWsm+oBp+rsKlCI++VP/gb3SAHEFBIdUUZ+Z+4YEc1Uxbi8snESPRXUGzdMqfEqdKaufhtjBc3/TIM7AAPmiJfsE5GzaUtRw3kH5XhIm</go:docsCustomData>
+  <go:docsCustomData roundtripDataSignature="AMtx7miqjU31dxoxQ0ZWrrN+lD22ht9PXA==">AMUW2mXdoZ1BeOTWYJG3rbXxBnCNCkhw9Ax6kWsm+oBp+rsKlCI++VP/gb3SAHEFBIdUUZ+Z+4YEc1Uxbi8snESPRXUGzdMqfEqdKaufhtjBc3/TIM7AAPmiJfsE5GzaUtRw3kH5XhIm</go:docsCustomData>
 </go:gDocsCustomXmlDataStorage>
 </file>
 

</xml_diff>